<commit_message>
fixed a line in test doc
</commit_message>
<xml_diff>
--- a/Bravo_Family_Tests_completed.docx
+++ b/Bravo_Family_Tests_completed.docx
@@ -3539,15 +3539,54 @@
           <w:bCs/>
           <w:u w:val="single"/>
         </w:rPr>
-        <w:t>User Test #</w:t>
-      </w:r>
+        <w:t>User Test #2</w:t>
+      </w:r>
+    </w:p>
+    <w:p>
       <w:r>
         <w:rPr>
           <w:b/>
           <w:bCs/>
           <w:u w:val="single"/>
         </w:rPr>
-        <w:t>2</w:t>
+        <w:t>Developer Name:</w:t>
+      </w:r>
+      <w:r>
+        <w:t xml:space="preserve"> Mark Witt</w:t>
+      </w:r>
+    </w:p>
+    <w:p>
+      <w:r>
+        <w:rPr>
+          <w:b/>
+          <w:bCs/>
+          <w:u w:val="single"/>
+        </w:rPr>
+        <w:t xml:space="preserve">Beta </w:t>
+      </w:r>
+      <w:r>
+        <w:rPr>
+          <w:b/>
+          <w:bCs/>
+          <w:u w:val="single"/>
+        </w:rPr>
+        <w:t>Tester Name:</w:t>
+      </w:r>
+      <w:r>
+        <w:t xml:space="preserve"> Stephania Witt</w:t>
+      </w:r>
+    </w:p>
+    <w:p>
+      <w:r>
+        <w:rPr>
+          <w:b/>
+          <w:bCs/>
+          <w:u w:val="single"/>
+        </w:rPr>
+        <w:t>Test Date:</w:t>
+      </w:r>
+      <w:r>
+        <w:t xml:space="preserve"> 9/26/2023</w:t>
       </w:r>
     </w:p>
     <w:p>
@@ -3620,6 +3659,7 @@
             <w14:uncheckedState w14:val="2610" w14:font="MS Gothic"/>
           </w14:checkbox>
         </w:sdtPr>
+        <w:sdtEndPr/>
         <w:sdtContent>
           <w:r>
             <w:rPr>
@@ -3669,6 +3709,7 @@
         <w:br/>
       </w:r>
       <w:r>
+        <w:lastRenderedPageBreak/>
         <w:tab/>
       </w:r>
       <w:r>
@@ -3724,6 +3765,7 @@
             <w14:uncheckedState w14:val="2610" w14:font="MS Gothic"/>
           </w14:checkbox>
         </w:sdtPr>
+        <w:sdtEndPr/>
         <w:sdtContent>
           <w:r>
             <w:rPr>
@@ -3796,6 +3838,7 @@
             <w14:uncheckedState w14:val="2610" w14:font="MS Gothic"/>
           </w14:checkbox>
         </w:sdtPr>
+        <w:sdtEndPr/>
         <w:sdtContent>
           <w:r>
             <w:rPr>
@@ -3880,6 +3923,7 @@
             <w14:uncheckedState w14:val="2610" w14:font="MS Gothic"/>
           </w14:checkbox>
         </w:sdtPr>
+        <w:sdtEndPr/>
         <w:sdtContent>
           <w:r>
             <w:rPr>
@@ -3956,6 +4000,7 @@
             <w14:uncheckedState w14:val="2610" w14:font="MS Gothic"/>
           </w14:checkbox>
         </w:sdtPr>
+        <w:sdtEndPr/>
         <w:sdtContent>
           <w:r>
             <w:rPr>
@@ -4023,6 +4068,7 @@
             <w14:uncheckedState w14:val="2610" w14:font="MS Gothic"/>
           </w14:checkbox>
         </w:sdtPr>
+        <w:sdtEndPr/>
         <w:sdtContent>
           <w:r>
             <w:rPr>
@@ -4089,6 +4135,7 @@
             <w14:uncheckedState w14:val="2610" w14:font="MS Gothic"/>
           </w14:checkbox>
         </w:sdtPr>
+        <w:sdtEndPr/>
         <w:sdtContent>
           <w:r>
             <w:rPr>
@@ -4150,6 +4197,7 @@
             <w14:uncheckedState w14:val="2610" w14:font="MS Gothic"/>
           </w14:checkbox>
         </w:sdtPr>
+        <w:sdtEndPr/>
         <w:sdtContent>
           <w:r>
             <w:rPr>
@@ -4232,6 +4280,7 @@
             <w14:uncheckedState w14:val="2610" w14:font="MS Gothic"/>
           </w14:checkbox>
         </w:sdtPr>
+        <w:sdtEndPr/>
         <w:sdtContent>
           <w:r>
             <w:rPr>
@@ -4302,6 +4351,7 @@
             <w14:uncheckedState w14:val="2610" w14:font="MS Gothic"/>
           </w14:checkbox>
         </w:sdtPr>
+        <w:sdtEndPr/>
         <w:sdtContent>
           <w:r>
             <w:rPr>
@@ -4396,6 +4446,7 @@
             <w14:uncheckedState w14:val="2610" w14:font="MS Gothic"/>
           </w14:checkbox>
         </w:sdtPr>
+        <w:sdtEndPr/>
         <w:sdtContent>
           <w:r>
             <w:rPr>
@@ -4469,7 +4520,6 @@
         <w:pStyle w:val="ListParagraph"/>
       </w:pPr>
       <w:r>
-        <w:lastRenderedPageBreak/>
         <w:t>Attempt to login or make an account using incorrect or incomplete information to see how the website handles errors. Ex: enter in incorrect/incomplete email or password or try to create a password which does not meet password requirements.</w:t>
       </w:r>
     </w:p>
@@ -4501,6 +4551,7 @@
             <w14:uncheckedState w14:val="2610" w14:font="MS Gothic"/>
           </w14:checkbox>
         </w:sdtPr>
+        <w:sdtEndPr/>
         <w:sdtContent>
           <w:r>
             <w:rPr>
@@ -4565,6 +4616,7 @@
             <w14:uncheckedState w14:val="2610" w14:font="MS Gothic"/>
           </w14:checkbox>
         </w:sdtPr>
+        <w:sdtEndPr/>
         <w:sdtContent>
           <w:r>
             <w:rPr>
@@ -4929,6 +4981,7 @@
         </w:numPr>
       </w:pPr>
       <w:r>
+        <w:lastRenderedPageBreak/>
         <w:t>Did the content on the landing page, about us page, and attractions page effectively encourage you to explore further and consider making a reservation? Why or why not?</w:t>
       </w:r>
     </w:p>
@@ -4972,7 +5025,6 @@
         </w:numPr>
       </w:pPr>
       <w:r>
-        <w:lastRenderedPageBreak/>
         <w:t>Were you able to find essential information such as contact details, location, pricing, and an overview of the lodge attractions, rooms, and services? If not, why?</w:t>
       </w:r>
     </w:p>
@@ -5210,6 +5262,7 @@
           <w:i/>
           <w:iCs/>
         </w:rPr>
+        <w:lastRenderedPageBreak/>
         <w:t>Yes,</w:t>
       </w:r>
       <w:r>
@@ -5236,11 +5289,7 @@
         </w:numPr>
       </w:pPr>
       <w:r>
-        <w:t xml:space="preserve">How did you find the process of navigating and using the user registration/login/logout in terms of ease of use and clarity? Did the registration page, user login, and logout function as expected? </w:t>
-      </w:r>
-      <w:r>
-        <w:lastRenderedPageBreak/>
-        <w:t>Were you able to make an account, login, logout, or update your account information easily? Why or why not?</w:t>
+        <w:t>How did you find the process of navigating and using the user registration/login/logout in terms of ease of use and clarity? Did the registration page, user login, and logout function as expected? Were you able to make an account, login, logout, or update your account information easily? Why or why not?</w:t>
       </w:r>
     </w:p>
     <w:p>
@@ -5454,6 +5503,10 @@
           <w:ilvl w:val="0"/>
           <w:numId w:val="22"/>
         </w:numPr>
+        <w:rPr>
+          <w:i/>
+          <w:iCs/>
+        </w:rPr>
       </w:pPr>
       <w:r>
         <w:t xml:space="preserve"> Do you have any additional comments, feedback, or suggestions about the websites design and functionality that you would like to impart? If so, please describe?</w:t>
@@ -5463,15 +5516,6 @@
       <w:pPr>
         <w:pStyle w:val="ListParagraph"/>
       </w:pPr>
-    </w:p>
-    <w:p>
-      <w:pPr>
-        <w:pStyle w:val="ListParagraph"/>
-        <w:rPr>
-          <w:i/>
-          <w:iCs/>
-        </w:rPr>
-      </w:pPr>
       <w:r>
         <w:rPr>
           <w:i/>
@@ -5479,21 +5523,6 @@
         </w:rPr>
         <w:t>None</w:t>
       </w:r>
-    </w:p>
-    <w:p>
-      <w:pPr>
-        <w:rPr>
-          <w:b/>
-          <w:bCs/>
-          <w:u w:val="single"/>
-        </w:rPr>
-      </w:pPr>
-    </w:p>
-    <w:p>
-      <w:pPr>
-        <w:pStyle w:val="ListParagraph"/>
-        <w:ind w:left="0"/>
-      </w:pPr>
     </w:p>
     <w:sectPr>
       <w:headerReference w:type="default" r:id="rId7"/>

</xml_diff>